<commit_message>
lepo sam radila vcrs
</commit_message>
<xml_diff>
--- a/Seminarski rad - FW.docx
+++ b/Seminarski rad - FW.docx
@@ -765,13 +765,16 @@
         <w:t>2024</w:t>
       </w:r>
     </w:p>
-    <w:bookmarkStart w:id="1" w:name="_Toc176556703" w:displacedByCustomXml="next"/>
-    <w:bookmarkStart w:id="2" w:name="_Toc175316730" w:displacedByCustomXml="next"/>
-    <w:bookmarkStart w:id="3" w:name="_Toc175312577" w:displacedByCustomXml="next"/>
+    <w:bookmarkStart w:id="1" w:name="_Toc176720785" w:displacedByCustomXml="next"/>
+    <w:bookmarkStart w:id="2" w:name="_Toc175312577" w:displacedByCustomXml="next"/>
+    <w:bookmarkStart w:id="3" w:name="_Toc175316730" w:displacedByCustomXml="next"/>
+    <w:bookmarkStart w:id="4" w:name="_Toc176556703" w:displacedByCustomXml="next"/>
     <w:sdt>
       <w:sdtPr>
         <w:rPr>
           <w:rFonts w:eastAsiaTheme="minorHAnsi" w:cstheme="minorBidi"/>
+          <w:b w:val="0"/>
+          <w:bCs w:val="0"/>
           <w:sz w:val="24"/>
           <w:szCs w:val="22"/>
         </w:rPr>
@@ -784,8 +787,6 @@
       <w:sdtEndPr>
         <w:rPr>
           <w:rFonts w:cs="Times New Roman"/>
-          <w:b w:val="0"/>
-          <w:bCs w:val="0"/>
           <w:noProof/>
         </w:rPr>
       </w:sdtEndPr>
@@ -811,6 +812,7 @@
             </w:rPr>
             <w:t>Sadržaj</w:t>
           </w:r>
+          <w:bookmarkEnd w:id="4"/>
           <w:bookmarkEnd w:id="3"/>
           <w:bookmarkEnd w:id="2"/>
           <w:bookmarkEnd w:id="1"/>
@@ -842,7 +844,7 @@
             </w:rPr>
             <w:fldChar w:fldCharType="separate"/>
           </w:r>
-          <w:hyperlink w:anchor="_Toc176556704" w:history="1">
+          <w:hyperlink w:anchor="_Toc176720786" w:history="1">
             <w:r>
               <w:rPr>
                 <w:rStyle w:val="Hyperlink"/>
@@ -870,7 +872,7 @@
                 <w:noProof/>
                 <w:webHidden/>
               </w:rPr>
-              <w:instrText xml:space="preserve"> PAGEREF _Toc176556704 \h </w:instrText>
+              <w:instrText xml:space="preserve"> PAGEREF _Toc176720786 \h </w:instrText>
             </w:r>
             <w:r>
               <w:rPr>
@@ -910,7 +912,7 @@
               <w:sz w:val="22"/>
             </w:rPr>
           </w:pPr>
-          <w:hyperlink w:anchor="_Toc176556705" w:history="1">
+          <w:hyperlink w:anchor="_Toc176720787" w:history="1">
             <w:r>
               <w:rPr>
                 <w:rStyle w:val="Hyperlink"/>
@@ -937,7 +939,7 @@
                 <w:noProof/>
                 <w:webHidden/>
               </w:rPr>
-              <w:instrText xml:space="preserve"> PAGEREF _Toc176556705 \h </w:instrText>
+              <w:instrText xml:space="preserve"> PAGEREF _Toc176720787 \h </w:instrText>
             </w:r>
             <w:r>
               <w:rPr>
@@ -977,7 +979,7 @@
               <w:sz w:val="22"/>
             </w:rPr>
           </w:pPr>
-          <w:hyperlink w:anchor="_Toc176556706" w:history="1">
+          <w:hyperlink w:anchor="_Toc176720788" w:history="1">
             <w:r>
               <w:rPr>
                 <w:rStyle w:val="Hyperlink"/>
@@ -1004,7 +1006,7 @@
                 <w:noProof/>
                 <w:webHidden/>
               </w:rPr>
-              <w:instrText xml:space="preserve"> PAGEREF _Toc176556706 \h </w:instrText>
+              <w:instrText xml:space="preserve"> PAGEREF _Toc176720788 \h </w:instrText>
             </w:r>
             <w:r>
               <w:rPr>
@@ -1044,7 +1046,7 @@
               <w:sz w:val="22"/>
             </w:rPr>
           </w:pPr>
-          <w:hyperlink w:anchor="_Toc176556707" w:history="1">
+          <w:hyperlink w:anchor="_Toc176720789" w:history="1">
             <w:r>
               <w:rPr>
                 <w:rStyle w:val="Hyperlink"/>
@@ -1071,7 +1073,7 @@
                 <w:noProof/>
                 <w:webHidden/>
               </w:rPr>
-              <w:instrText xml:space="preserve"> PAGEREF _Toc176556707 \h </w:instrText>
+              <w:instrText xml:space="preserve"> PAGEREF _Toc176720789 \h </w:instrText>
             </w:r>
             <w:r>
               <w:rPr>
@@ -1111,7 +1113,7 @@
               <w:sz w:val="22"/>
             </w:rPr>
           </w:pPr>
-          <w:hyperlink w:anchor="_Toc176556708" w:history="1">
+          <w:hyperlink w:anchor="_Toc176720790" w:history="1">
             <w:r>
               <w:rPr>
                 <w:rStyle w:val="Hyperlink"/>
@@ -1138,7 +1140,7 @@
                 <w:noProof/>
                 <w:webHidden/>
               </w:rPr>
-              <w:instrText xml:space="preserve"> PAGEREF _Toc176556708 \h </w:instrText>
+              <w:instrText xml:space="preserve"> PAGEREF _Toc176720790 \h </w:instrText>
             </w:r>
             <w:r>
               <w:rPr>
@@ -1178,7 +1180,7 @@
               <w:sz w:val="22"/>
             </w:rPr>
           </w:pPr>
-          <w:hyperlink w:anchor="_Toc176556709" w:history="1">
+          <w:hyperlink w:anchor="_Toc176720791" w:history="1">
             <w:r>
               <w:rPr>
                 <w:rStyle w:val="Hyperlink"/>
@@ -1206,7 +1208,7 @@
                 <w:noProof/>
                 <w:webHidden/>
               </w:rPr>
-              <w:instrText xml:space="preserve"> PAGEREF _Toc176556709 \h </w:instrText>
+              <w:instrText xml:space="preserve"> PAGEREF _Toc176720791 \h </w:instrText>
             </w:r>
             <w:r>
               <w:rPr>
@@ -1246,7 +1248,7 @@
               <w:sz w:val="22"/>
             </w:rPr>
           </w:pPr>
-          <w:hyperlink w:anchor="_Toc176556710" w:history="1">
+          <w:hyperlink w:anchor="_Toc176720792" w:history="1">
             <w:r>
               <w:rPr>
                 <w:rStyle w:val="Hyperlink"/>
@@ -1273,7 +1275,7 @@
                 <w:noProof/>
                 <w:webHidden/>
               </w:rPr>
-              <w:instrText xml:space="preserve"> PAGEREF _Toc176556710 \h </w:instrText>
+              <w:instrText xml:space="preserve"> PAGEREF _Toc176720792 \h </w:instrText>
             </w:r>
             <w:r>
               <w:rPr>
@@ -1313,7 +1315,7 @@
               <w:sz w:val="22"/>
             </w:rPr>
           </w:pPr>
-          <w:hyperlink w:anchor="_Toc176556711" w:history="1">
+          <w:hyperlink w:anchor="_Toc176720793" w:history="1">
             <w:r>
               <w:rPr>
                 <w:rStyle w:val="Hyperlink"/>
@@ -1340,7 +1342,7 @@
                 <w:noProof/>
                 <w:webHidden/>
               </w:rPr>
-              <w:instrText xml:space="preserve"> PAGEREF _Toc176556711 \h </w:instrText>
+              <w:instrText xml:space="preserve"> PAGEREF _Toc176720793 \h </w:instrText>
             </w:r>
             <w:r>
               <w:rPr>
@@ -1380,7 +1382,7 @@
               <w:sz w:val="22"/>
             </w:rPr>
           </w:pPr>
-          <w:hyperlink w:anchor="_Toc176556712" w:history="1">
+          <w:hyperlink w:anchor="_Toc176720794" w:history="1">
             <w:r>
               <w:rPr>
                 <w:rStyle w:val="Hyperlink"/>
@@ -1407,7 +1409,7 @@
                 <w:noProof/>
                 <w:webHidden/>
               </w:rPr>
-              <w:instrText xml:space="preserve"> PAGEREF _Toc176556712 \h </w:instrText>
+              <w:instrText xml:space="preserve"> PAGEREF _Toc176720794 \h </w:instrText>
             </w:r>
             <w:r>
               <w:rPr>
@@ -1427,7 +1429,74 @@
                 <w:noProof/>
                 <w:webHidden/>
               </w:rPr>
-              <w:t>9</w:t>
+              <w:t>11</w:t>
+            </w:r>
+            <w:r>
+              <w:rPr>
+                <w:noProof/>
+                <w:webHidden/>
+              </w:rPr>
+              <w:fldChar w:fldCharType="end"/>
+            </w:r>
+          </w:hyperlink>
+        </w:p>
+        <w:p>
+          <w:pPr>
+            <w:pStyle w:val="TOC1"/>
+            <w:rPr>
+              <w:rFonts w:asciiTheme="minorHAnsi" w:eastAsiaTheme="minorEastAsia" w:hAnsiTheme="minorHAnsi"/>
+              <w:noProof/>
+              <w:sz w:val="22"/>
+            </w:rPr>
+          </w:pPr>
+          <w:hyperlink w:anchor="_Toc176720795" w:history="1">
+            <w:r>
+              <w:rPr>
+                <w:rStyle w:val="Hyperlink"/>
+                <w:noProof/>
+              </w:rPr>
+              <w:t>Programsko rješenje</w:t>
+            </w:r>
+            <w:r>
+              <w:rPr>
+                <w:noProof/>
+                <w:webHidden/>
+              </w:rPr>
+              <w:tab/>
+            </w:r>
+            <w:r>
+              <w:rPr>
+                <w:noProof/>
+                <w:webHidden/>
+              </w:rPr>
+              <w:fldChar w:fldCharType="begin"/>
+            </w:r>
+            <w:r>
+              <w:rPr>
+                <w:noProof/>
+                <w:webHidden/>
+              </w:rPr>
+              <w:instrText xml:space="preserve"> PAGEREF _Toc176720795 \h </w:instrText>
+            </w:r>
+            <w:r>
+              <w:rPr>
+                <w:noProof/>
+                <w:webHidden/>
+              </w:rPr>
+            </w:r>
+            <w:r>
+              <w:rPr>
+                <w:noProof/>
+                <w:webHidden/>
+              </w:rPr>
+              <w:fldChar w:fldCharType="separate"/>
+            </w:r>
+            <w:r>
+              <w:rPr>
+                <w:noProof/>
+                <w:webHidden/>
+              </w:rPr>
+              <w:t>11</w:t>
             </w:r>
             <w:r>
               <w:rPr>
@@ -1451,7 +1520,7 @@
               <w:sz w:val="22"/>
             </w:rPr>
           </w:pPr>
-          <w:hyperlink w:anchor="_Toc176556713" w:history="1">
+          <w:hyperlink w:anchor="_Toc176720796" w:history="1">
             <w:r>
               <w:rPr>
                 <w:rStyle w:val="Hyperlink"/>
@@ -1479,7 +1548,7 @@
                 <w:noProof/>
                 <w:webHidden/>
               </w:rPr>
-              <w:instrText xml:space="preserve"> PAGEREF _Toc176556713 \h </w:instrText>
+              <w:instrText xml:space="preserve"> PAGEREF _Toc176720796 \h </w:instrText>
             </w:r>
             <w:r>
               <w:rPr>
@@ -1499,7 +1568,7 @@
                 <w:noProof/>
                 <w:webHidden/>
               </w:rPr>
-              <w:t>11</w:t>
+              <w:t>12</w:t>
             </w:r>
             <w:r>
               <w:rPr>
@@ -1561,7 +1630,7 @@
           <w:sz w:val="28"/>
         </w:rPr>
       </w:pPr>
-      <w:bookmarkStart w:id="4" w:name="_Toc176556704"/>
+      <w:bookmarkStart w:id="5" w:name="_Toc176720786"/>
       <w:r>
         <w:rPr>
           <w:rFonts w:ascii="Times New Roman" w:hAnsi="Times New Roman" w:cs="Times New Roman"/>
@@ -1571,7 +1640,7 @@
         <w:lastRenderedPageBreak/>
         <w:t>Uvod</w:t>
       </w:r>
-      <w:bookmarkEnd w:id="4"/>
+      <w:bookmarkEnd w:id="5"/>
     </w:p>
     <w:p>
       <w:pPr>
@@ -1710,7 +1779,7 @@
       <w:pPr>
         <w:pStyle w:val="Heading1"/>
       </w:pPr>
-      <w:bookmarkStart w:id="5" w:name="_Toc176556705"/>
+      <w:bookmarkStart w:id="6" w:name="_Toc176720787"/>
       <w:r>
         <w:lastRenderedPageBreak/>
         <w:t>P</w:t>
@@ -1721,7 +1790,7 @@
       <w:r>
         <w:t>računarstvo</w:t>
       </w:r>
-      <w:bookmarkEnd w:id="5"/>
+      <w:bookmarkEnd w:id="6"/>
     </w:p>
     <w:p>
       <w:pPr>
@@ -1836,11 +1905,11 @@
       <w:pPr>
         <w:pStyle w:val="Heading1"/>
       </w:pPr>
-      <w:bookmarkStart w:id="6" w:name="_Toc176556706"/>
+      <w:bookmarkStart w:id="7" w:name="_Toc176720788"/>
       <w:r>
         <w:t>Tipovi paralelizma</w:t>
       </w:r>
-      <w:bookmarkEnd w:id="6"/>
+      <w:bookmarkEnd w:id="7"/>
     </w:p>
     <w:p>
       <w:pPr>
@@ -2062,11 +2131,11 @@
       <w:pPr>
         <w:pStyle w:val="Heading1"/>
       </w:pPr>
-      <w:bookmarkStart w:id="7" w:name="_Toc176556707"/>
+      <w:bookmarkStart w:id="8" w:name="_Toc176720789"/>
       <w:r>
         <w:t>Strategije paralelnog programiranja</w:t>
       </w:r>
-      <w:bookmarkEnd w:id="7"/>
+      <w:bookmarkEnd w:id="8"/>
     </w:p>
     <w:p>
       <w:pPr>
@@ -2406,7 +2475,7 @@
       <w:pPr>
         <w:pStyle w:val="Heading1"/>
       </w:pPr>
-      <w:bookmarkStart w:id="8" w:name="_Toc176556708"/>
+      <w:bookmarkStart w:id="9" w:name="_Toc176720790"/>
       <w:r>
         <w:t>P</w:t>
       </w:r>
@@ -2416,7 +2485,7 @@
       <w:r>
         <w:t xml:space="preserve"> paralelizacije</w:t>
       </w:r>
-      <w:bookmarkEnd w:id="8"/>
+      <w:bookmarkEnd w:id="9"/>
     </w:p>
     <w:p>
       <w:pPr>
@@ -2823,14 +2892,14 @@
           <w:lang w:val="sr-Latn-BA"/>
         </w:rPr>
       </w:pPr>
-      <w:bookmarkStart w:id="9" w:name="_Toc176556709"/>
+      <w:bookmarkStart w:id="10" w:name="_Toc176720791"/>
       <w:r>
         <w:rPr>
           <w:lang w:val="sr-Latn-BA"/>
         </w:rPr>
         <w:t>Nedostaci paralelizacije</w:t>
       </w:r>
-      <w:bookmarkEnd w:id="9"/>
+      <w:bookmarkEnd w:id="10"/>
     </w:p>
     <w:p>
       <w:pPr>
@@ -2936,12 +3005,12 @@
       <w:pPr>
         <w:pStyle w:val="Heading1"/>
       </w:pPr>
-      <w:bookmarkStart w:id="10" w:name="_Toc176556710"/>
+      <w:bookmarkStart w:id="11" w:name="_Toc176720792"/>
       <w:r>
         <w:lastRenderedPageBreak/>
         <w:t>Paralelni modeli</w:t>
       </w:r>
-      <w:bookmarkEnd w:id="10"/>
+      <w:bookmarkEnd w:id="11"/>
     </w:p>
     <w:p>
       <w:pPr>
@@ -3094,51 +3163,18 @@
         <w:jc w:val="both"/>
       </w:pPr>
       <w:r>
-        <w:t>Hibridni modeli kombinuju karakteristike d</w:t>
-      </w:r>
-      <w:r>
-        <w:t>ij</w:t>
-      </w:r>
-      <w:r>
-        <w:t>eljene i distribuirane memorije. Na primer,</w:t>
-      </w:r>
-      <w:r>
-        <w:t xml:space="preserve"> na nivou jednog računara (</w:t>
-      </w:r>
-      <w:r>
-        <w:t>višejezgarni procesor) koristi se model sa d</w:t>
-      </w:r>
-      <w:r>
-        <w:t>ij</w:t>
-      </w:r>
-      <w:r>
-        <w:t>eljenom memorijom, dok se i</w:t>
-      </w:r>
-      <w:r>
-        <w:t>zmeđu različitih računara (</w:t>
-      </w:r>
-      <w:r>
-        <w:t>u klasteru) koristi model sa distrib</w:t>
-      </w:r>
-      <w:r>
-        <w:t xml:space="preserve">uisanom memorijom. </w:t>
-      </w:r>
-      <w:r>
-        <w:t>Kombinacija MPI i OpenMP u sist</w:t>
-      </w:r>
-      <w:r>
-        <w:t>emima visokih performansi je tehnologija koja koristi ovaj model.</w:t>
+        <w:t>Hibridni modeli kombinuju karakteristike dijeljene i distribuirane memorije. Na primer, na nivou jednog računara (višejezgarni procesor) koristi se model sa dijeljenom memorijom, dok se između različitih računara (u klasteru) koristi model sa distribuisanom memorijom. Kombinacija MPI i OpenMP u sistemima visokih performansi je tehnologija koja koristi ovaj model.</w:t>
       </w:r>
     </w:p>
     <w:p>
       <w:pPr>
         <w:pStyle w:val="Heading1"/>
       </w:pPr>
-      <w:bookmarkStart w:id="11" w:name="_Toc176556711"/>
+      <w:bookmarkStart w:id="12" w:name="_Toc176720793"/>
       <w:r>
         <w:t>Višenitnost</w:t>
       </w:r>
-      <w:bookmarkEnd w:id="11"/>
+      <w:bookmarkEnd w:id="12"/>
     </w:p>
     <w:p>
       <w:pPr>
@@ -3147,6 +3183,15 @@
         <w:jc w:val="both"/>
       </w:pPr>
       <w:r>
+        <w:t>Paradigma višenitne obrade je postala popularnija otkako je napredak na polju paralelizma na nivou instrukcije dostigao vrhunac krajem 1990</w:t>
+      </w:r>
+      <w:r>
+        <w:t>-</w:t>
+      </w:r>
+      <w:r>
+        <w:t xml:space="preserve">ih. </w:t>
+      </w:r>
+      <w:r>
         <w:t>Višenitnost je osobina kojom se omogućava pisanje računarskih programa koji će izvesti istovremeno dvije ili više operacija. Procesor će naizmjenično posvetiti određeni dio vremena izvođenju instrukcija u svakoj od niti, zavisno od prioriteta pojedinih niti. Neki programski jezici, kao što je Java, podržavaju višenitnost od početka, a kod C jezika to nije ugrađeni dio, nego zahtjeva upotrebu odgovarajuće biblioteke. Višenitnost omogućava da zahtjevni procesi ne ometaju ostale procese u njihovom izvršavanju.</w:t>
       </w:r>
     </w:p>
@@ -3207,7 +3252,11 @@
         <w:t xml:space="preserve"> </w:t>
       </w:r>
       <w:r>
-        <w:t>Sve niti jednog procesa imaju isti imenski prostor, koriste zajedničku memoriju i tabele otvorenih datoteka. Na taj način je višenitno programiranje</w:t>
+        <w:t xml:space="preserve">Sve niti jednog procesa imaju isti imenski prostor, koriste zajedničku memoriju i tabele otvorenih </w:t>
+      </w:r>
+      <w:r>
+        <w:lastRenderedPageBreak/>
+        <w:t>datoteka. Na taj način je višenitno programiranje</w:t>
       </w:r>
       <w:r>
         <w:t xml:space="preserve"> (eng. multithreading)</w:t>
@@ -3228,77 +3277,7 @@
         <w:jc w:val="both"/>
       </w:pPr>
       <w:r>
-        <w:lastRenderedPageBreak/>
-        <w:t>S</w:t>
-      </w:r>
-      <w:r>
-        <w:t>ve niti unutar jednog procesa d</w:t>
-      </w:r>
-      <w:r>
-        <w:t>ij</w:t>
-      </w:r>
-      <w:r>
-        <w:t>ele isti imenski prostor, što znači da mogu pristupati istoj memoriji i d</w:t>
-      </w:r>
-      <w:r>
-        <w:t>ij</w:t>
-      </w:r>
-      <w:r>
-        <w:t xml:space="preserve">eliti promenljive </w:t>
-      </w:r>
-      <w:r>
-        <w:t xml:space="preserve">unutar tog procesa. Ovo se ogleda u tome kada </w:t>
-      </w:r>
-      <w:r>
-        <w:t>jedna nit prom</w:t>
-      </w:r>
-      <w:r>
-        <w:t>ij</w:t>
-      </w:r>
-      <w:r>
-        <w:t>eni vr</w:t>
-      </w:r>
-      <w:r>
-        <w:t>ij</w:t>
-      </w:r>
-      <w:r>
-        <w:t>ednost globalne prom</w:t>
-      </w:r>
-      <w:r>
-        <w:t>j</w:t>
-      </w:r>
-      <w:r>
-        <w:t>enljive, sve druge niti mogu vid</w:t>
-      </w:r>
-      <w:r>
-        <w:t>j</w:t>
-      </w:r>
-      <w:r>
-        <w:t>eti tu prom</w:t>
-      </w:r>
-      <w:r>
-        <w:t>j</w:t>
-      </w:r>
-      <w:r>
-        <w:t>enu.</w:t>
-      </w:r>
-      <w:r>
-        <w:t xml:space="preserve"> </w:t>
-      </w:r>
-      <w:r>
-        <w:t>Zbog d</w:t>
-      </w:r>
-      <w:r>
-        <w:t>ij</w:t>
-      </w:r>
-      <w:r>
-        <w:t>eljenja imenskog prostora, niti mogu lako razm</w:t>
-      </w:r>
-      <w:r>
-        <w:t>j</w:t>
-      </w:r>
-      <w:r>
-        <w:t>enjivati podatke bez potrebe za slanjem poruka ili kopiranjem, što olakšava paralelno programiranje.</w:t>
+        <w:t>Sve niti unutar jednog procesa dijele isti imenski prostor, što znači da mogu pristupati istoj memoriji i dijeliti promenljive unutar tog procesa. Ovo se ogleda u tome kada jedna nit promijeni vrijednost globalne promjenljive, sve druge niti mogu vidjeti tu promjenu. Zbog dijeljenja imenskog prostora, niti mogu lako razmjenjivati podatke bez potrebe za slanjem poruka ili kopiranjem, što olakšava paralelno programiranje.</w:t>
       </w:r>
       <w:r>
         <w:t xml:space="preserve"> Osim resursa procesa kojem pripadaju, niti imaju i sopstvene resurse. Svaka nit poseduje svoje registre, programski brojač i stek, a razlikuje ih i jedinstveni identifikator (thread ID).</w:t>
@@ -3435,28 +3414,28 @@
         <w:jc w:val="both"/>
       </w:pPr>
       <w:r>
-        <w:t>Ključna prednost upotrebe niti je značajna ušteda</w:t>
-      </w:r>
-      <w:r>
-        <w:t xml:space="preserve"> memorijskog prostora i vremena. Niti pružaju mogućnost aplikacijama da nastave rad u situacijama kada se izvršavaju dugotrajne operacije koje bi, bez pod</w:t>
-      </w:r>
-      <w:r>
-        <w:t>j</w:t>
-      </w:r>
-      <w:r>
-        <w:t>ele poslova procesa na niti, privremeno zaustavile izvršavanje ostalih d</w:t>
+        <w:t>Neke od prednosti niti su: a</w:t>
+      </w:r>
+      <w:r>
+        <w:t>ko nit napravi puno promašaja keša, druge niti mogu nastaviti, koristeći prednost neiskorišćenih računarskih resursa, što može dovesti do bržeg izvršavanja, s obzirom da bi ti resursi bili neiskorišćen</w:t>
+      </w:r>
+      <w:r>
+        <w:t>i da se samo jedna nit izvršava; a</w:t>
+      </w:r>
+      <w:r>
+        <w:t>ko nit ne može iskoristiti sve računarske resurse procesora (jer instrukcije zavise od međusobnih rezultata), pokretanje</w:t>
+      </w:r>
+      <w:r>
+        <w:t xml:space="preserve"> druge niti ih može iskoristiti i a</w:t>
+      </w:r>
+      <w:r>
+        <w:t>ko nekoliko niti obrađuje isti skup podataka, one mogu d</w:t>
       </w:r>
       <w:r>
         <w:t>ij</w:t>
       </w:r>
       <w:r>
-        <w:t>elova procesa. Slično, korišćenjem niti omogućava se rad procesa čiji su d</w:t>
-      </w:r>
-      <w:r>
-        <w:t>ijelovi potpuno blokirani, za razliku od tradicionalnog (sekvencijalnog) programiranja</w:t>
-      </w:r>
-      <w:r>
-        <w:t>, kada je proces blokiran, čitav proces mora da čeka dok se blokirana operacija ne završi.</w:t>
+        <w:t>eliti keš, što dovodi to bolje iskorišćenosti keša ili sinhronizacije njihovih vrednosti.</w:t>
       </w:r>
     </w:p>
     <w:p>
@@ -3465,11 +3444,89 @@
         <w:jc w:val="both"/>
       </w:pPr>
       <w:r>
-        <w:t xml:space="preserve">U zavisnosti od toga da li se nitima upravlja sa korisničkog ili sistemskog nivoa, niti se nazivaju korisničke ili niti jezgra. Pri tome, pristup procesoru i priliku da se izvršavaju imaju samo niti jezgra, tako da je potrebno napraviti odgovarajuću korespodenciju između korisničkih i niti </w:t>
-      </w:r>
-      <w:r>
         <w:lastRenderedPageBreak/>
-        <w:t>jezgra. Ovo se postiže preslikavanjem (mapiranjem) korisničkih u niti jezgra. Najčešće podržana preslikavanja su:</w:t>
+        <w:t>Ključna prednost upotrebe niti je značajna ušteda</w:t>
+      </w:r>
+      <w:r>
+        <w:t xml:space="preserve"> memorijskog prostora i vremena. Niti pružaju mogućnost aplikacijama da nastave rad u situacijama kada se izvršavaju dugotrajne operacije koje bi, bez pod</w:t>
+      </w:r>
+      <w:r>
+        <w:t>j</w:t>
+      </w:r>
+      <w:r>
+        <w:t>ele poslova procesa na niti, privremeno zaustavile izvršavanje ostalih d</w:t>
+      </w:r>
+      <w:r>
+        <w:t>ij</w:t>
+      </w:r>
+      <w:r>
+        <w:t>elova procesa. Slično, korišćenjem niti omogućava se rad procesa čiji su d</w:t>
+      </w:r>
+      <w:r>
+        <w:t>ijelovi potpuno blokirani, za razliku od tradicionalnog (sekvencijalnog) programiranja</w:t>
+      </w:r>
+      <w:r>
+        <w:t>, kada je proces blokiran, čitav proces mora da čeka dok se blokirana operacija ne završi.</w:t>
+      </w:r>
+    </w:p>
+    <w:p>
+      <w:pPr>
+        <w:spacing w:line="240" w:lineRule="auto"/>
+        <w:jc w:val="both"/>
+      </w:pPr>
+      <w:r>
+        <w:t xml:space="preserve">Neke </w:t>
+      </w:r>
+      <w:r>
+        <w:t>od kritika višenitne obrade su: v</w:t>
+      </w:r>
+      <w:r>
+        <w:t xml:space="preserve">išestruke niti mogu međusobno smetati jedna drugoj pri deljenju hardvera kao što su keševi ili bafer </w:t>
+      </w:r>
+      <w:r>
+        <w:t>asocijativnog prevođenja (TLBs); i</w:t>
+      </w:r>
+      <w:r>
+        <w:t>zvršno vr</w:t>
+      </w:r>
+      <w:r>
+        <w:t>ij</w:t>
+      </w:r>
+      <w:r>
+        <w:t>eme jedne niti nije poboljšano već može biti smanjeno, čak i kada se</w:t>
+      </w:r>
+      <w:r>
+        <w:t xml:space="preserve"> samo jedna nit izvršava</w:t>
+      </w:r>
+      <w:r>
+        <w:t xml:space="preserve"> zbog niže frekvencije i/ili dodatnih faza protočne obrade koje su neophodne da se realizuje hardver sm</w:t>
+      </w:r>
+      <w:r>
+        <w:t>jene niti; h</w:t>
+      </w:r>
+      <w:r>
+        <w:t>ardverska podrška za višenitnu obradu je vidljivija softveru, stoga zaht</w:t>
+      </w:r>
+      <w:r>
+        <w:t>j</w:t>
+      </w:r>
+      <w:r>
+        <w:t>eva više prom</w:t>
+      </w:r>
+      <w:r>
+        <w:t>j</w:t>
+      </w:r>
+      <w:r>
+        <w:t>ena na nivou programa i operativnog sistema, za razliku od višeprocesorskih sistema.</w:t>
+      </w:r>
+    </w:p>
+    <w:p>
+      <w:pPr>
+        <w:spacing w:line="240" w:lineRule="auto"/>
+        <w:jc w:val="both"/>
+      </w:pPr>
+      <w:r>
+        <w:t>U zavisnosti od toga da li se nitima upravlja sa korisničkog ili sistemskog nivoa, niti se nazivaju korisničke ili niti jezgra. Pri tome, pristup procesoru i priliku da se izvršavaju imaju samo niti jezgra, tako da je potrebno napraviti odgovarajuću korespodenciju između korisničkih i niti jezgra. Ovo se postiže preslikavanjem (mapiranjem) korisničkih u niti jezgra. Najčešće podržana preslikavanja su:</w:t>
       </w:r>
     </w:p>
     <w:p>
@@ -3489,15 +3546,23 @@
     <w:p>
       <w:pPr>
         <w:pStyle w:val="ListParagraph"/>
-        <w:numPr>
-          <w:ilvl w:val="0"/>
-          <w:numId w:val="13"/>
-        </w:numPr>
         <w:spacing w:line="240" w:lineRule="auto"/>
         <w:jc w:val="both"/>
       </w:pPr>
       <w:r>
-        <w:t>Preslikavanje jedna u jednu</w:t>
+        <w:t>Implementacije modela više-na-jedan omogućavaju aplikaciji da kreira bilo koji broj niti koje se mogu izvršavat</w:t>
+      </w:r>
+      <w:r>
+        <w:t>i istovremeno. U ovakvoj implementaciji</w:t>
+      </w:r>
+      <w:r>
+        <w:t xml:space="preserve"> sve aktivnosti niti su ograničene na korisnički prostor. Pored toga, samo jedna po jedna nit može pristupiti jezgru, tako da je operativnom sistemu poznat samo jedan entitet za planiranje. Kao rezultat, ovaj model višenitnog rada obezbeđuje ograničenu konk</w:t>
+      </w:r>
+      <w:r>
+        <w:t>urentnost i ne iskorišćava multi</w:t>
+      </w:r>
+      <w:r>
+        <w:t>procesore.</w:t>
       </w:r>
     </w:p>
     <w:p>
@@ -3511,18 +3576,375 @@
         <w:jc w:val="both"/>
       </w:pPr>
       <w:r>
+        <w:t>Preslikavanje jedna u jednu</w:t>
+      </w:r>
+    </w:p>
+    <w:p>
+      <w:pPr>
+        <w:pStyle w:val="ListParagraph"/>
+        <w:spacing w:line="240" w:lineRule="auto"/>
+        <w:jc w:val="both"/>
+      </w:pPr>
+      <w:r>
+        <w:t xml:space="preserve">Model jedan-na-jedan je među najranijim implementacijama istinskog višenitnog rada. </w:t>
+      </w:r>
+      <w:r>
+        <w:t>U ovoj implementaciji, svaka korisnička nit</w:t>
+      </w:r>
+      <w:r>
+        <w:t xml:space="preserve"> koju kreira aplikacija poznata je kernelu i sve niti mogu pristupiti jezgru u isto vr</w:t>
+      </w:r>
+      <w:r>
+        <w:t>ij</w:t>
+      </w:r>
+      <w:r>
+        <w:t>eme.</w:t>
+      </w:r>
+      <w:r>
+        <w:t xml:space="preserve"> Glavni nedostatak ovog modela</w:t>
+      </w:r>
+      <w:r>
+        <w:t xml:space="preserve"> je to što svaka </w:t>
+      </w:r>
+      <w:r>
+        <w:t>dodatna nit povećava opterećenja procesa</w:t>
+      </w:r>
+      <w:r>
+        <w:t>.</w:t>
+      </w:r>
+    </w:p>
+    <w:p>
+      <w:pPr>
+        <w:pStyle w:val="ListParagraph"/>
+        <w:numPr>
+          <w:ilvl w:val="0"/>
+          <w:numId w:val="13"/>
+        </w:numPr>
+        <w:spacing w:line="240" w:lineRule="auto"/>
+        <w:jc w:val="both"/>
+      </w:pPr>
+      <w:r>
         <w:t>Preslikavanje više u više</w:t>
       </w:r>
     </w:p>
     <w:p>
       <w:pPr>
+        <w:pStyle w:val="ListParagraph"/>
+        <w:spacing w:line="240" w:lineRule="auto"/>
+        <w:jc w:val="both"/>
+      </w:pPr>
+      <w:r>
+        <w:t xml:space="preserve">Model </w:t>
+      </w:r>
+      <w:r>
+        <w:t>više</w:t>
+      </w:r>
+      <w:r>
+        <w:t>-prema-više, koji se takođe naziv</w:t>
+      </w:r>
+      <w:r>
+        <w:t>a model na dva nivoa, minimizuje</w:t>
+      </w:r>
+      <w:r>
+        <w:t xml:space="preserve"> napor p</w:t>
+      </w:r>
+      <w:r>
+        <w:t>rogramiranja. Na ovaj način</w:t>
+      </w:r>
+      <w:r>
+        <w:t xml:space="preserve"> program može imati onoliko niti koliko je prikladno,</w:t>
+      </w:r>
+      <w:r>
+        <w:t xml:space="preserve"> a da proces ne bude previše</w:t>
+      </w:r>
+      <w:r>
+        <w:t xml:space="preserve"> opterećujući. U ovom modelu, biblioteka </w:t>
+      </w:r>
+      <w:r>
+        <w:t>korisničkih niti obezbeđuje napredno</w:t>
+      </w:r>
+      <w:r>
+        <w:t xml:space="preserve"> raspoređivanje niti na nivou korisnika iznad niti kernela. Kernel treba da upravlja samo nitima koje su trenutno aktivne.</w:t>
+      </w:r>
+    </w:p>
+    <w:p>
+      <w:pPr>
+        <w:pStyle w:val="ListParagraph"/>
+        <w:spacing w:line="240" w:lineRule="auto"/>
+        <w:jc w:val="both"/>
+        <w:rPr>
+          <w:noProof/>
+        </w:rPr>
+      </w:pPr>
+    </w:p>
+    <w:p>
+      <w:pPr>
+        <w:pStyle w:val="ListParagraph"/>
+        <w:spacing w:line="240" w:lineRule="auto"/>
+        <w:jc w:val="center"/>
+        <w:rPr>
+          <w:noProof/>
+        </w:rPr>
+      </w:pPr>
+    </w:p>
+    <w:p>
+      <w:pPr>
+        <w:pStyle w:val="ListParagraph"/>
+        <w:spacing w:line="240" w:lineRule="auto"/>
+      </w:pPr>
+      <w:r>
+        <w:rPr>
+          <w:noProof/>
+        </w:rPr>
+        <w:lastRenderedPageBreak/>
+        <mc:AlternateContent>
+          <mc:Choice Requires="wps">
+            <w:drawing>
+              <wp:anchor distT="0" distB="0" distL="114300" distR="114300" simplePos="0" relativeHeight="251662336" behindDoc="0" locked="0" layoutInCell="1" allowOverlap="1" wp14:anchorId="3D6C80B7" wp14:editId="0692D229">
+                <wp:simplePos x="0" y="0"/>
+                <wp:positionH relativeFrom="column">
+                  <wp:posOffset>-179070</wp:posOffset>
+                </wp:positionH>
+                <wp:positionV relativeFrom="paragraph">
+                  <wp:posOffset>2744470</wp:posOffset>
+                </wp:positionV>
+                <wp:extent cx="6303645" cy="635"/>
+                <wp:effectExtent l="0" t="0" r="0" b="0"/>
+                <wp:wrapSquare wrapText="bothSides"/>
+                <wp:docPr id="5" name="Text Box 5"/>
+                <wp:cNvGraphicFramePr/>
+                <a:graphic xmlns:a="http://schemas.openxmlformats.org/drawingml/2006/main">
+                  <a:graphicData uri="http://schemas.microsoft.com/office/word/2010/wordprocessingShape">
+                    <wps:wsp>
+                      <wps:cNvSpPr txBox="1"/>
+                      <wps:spPr>
+                        <a:xfrm>
+                          <a:off x="0" y="0"/>
+                          <a:ext cx="6303645" cy="635"/>
+                        </a:xfrm>
+                        <a:prstGeom prst="rect">
+                          <a:avLst/>
+                        </a:prstGeom>
+                        <a:solidFill>
+                          <a:prstClr val="white"/>
+                        </a:solidFill>
+                        <a:ln>
+                          <a:noFill/>
+                        </a:ln>
+                        <a:effectLst/>
+                      </wps:spPr>
+                      <wps:txbx>
+                        <w:txbxContent>
+                          <w:p>
+                            <w:pPr>
+                              <w:pStyle w:val="Caption"/>
+                              <w:jc w:val="center"/>
+                              <w:rPr>
+                                <w:noProof/>
+                                <w:color w:val="auto"/>
+                                <w:sz w:val="20"/>
+                              </w:rPr>
+                            </w:pPr>
+                            <w:r>
+                              <w:rPr>
+                                <w:color w:val="auto"/>
+                              </w:rPr>
+                              <w:t xml:space="preserve">Slika </w:t>
+                            </w:r>
+                            <w:r>
+                              <w:rPr>
+                                <w:color w:val="auto"/>
+                              </w:rPr>
+                              <w:fldChar w:fldCharType="begin"/>
+                            </w:r>
+                            <w:r>
+                              <w:rPr>
+                                <w:color w:val="auto"/>
+                              </w:rPr>
+                              <w:instrText xml:space="preserve"> SEQ Slika \* ARABIC </w:instrText>
+                            </w:r>
+                            <w:r>
+                              <w:rPr>
+                                <w:color w:val="auto"/>
+                              </w:rPr>
+                              <w:fldChar w:fldCharType="separate"/>
+                            </w:r>
+                            <w:r>
+                              <w:rPr>
+                                <w:noProof/>
+                                <w:color w:val="auto"/>
+                              </w:rPr>
+                              <w:t>2</w:t>
+                            </w:r>
+                            <w:r>
+                              <w:rPr>
+                                <w:color w:val="auto"/>
+                              </w:rPr>
+                              <w:fldChar w:fldCharType="end"/>
+                            </w:r>
+                            <w:r>
+                              <w:rPr>
+                                <w:color w:val="auto"/>
+                              </w:rPr>
+                              <w:t xml:space="preserve"> - Uporedni prikaz različitih višenitnih modela</w:t>
+                            </w:r>
+                          </w:p>
+                        </w:txbxContent>
+                      </wps:txbx>
+                      <wps:bodyPr rot="0" spcFirstLastPara="0" vertOverflow="overflow" horzOverflow="overflow" vert="horz" wrap="square" lIns="0" tIns="0" rIns="0" bIns="0" numCol="1" spcCol="0" rtlCol="0" fromWordArt="0" anchor="t" anchorCtr="0" forceAA="0" compatLnSpc="1">
+                        <a:prstTxWarp prst="textNoShape">
+                          <a:avLst/>
+                        </a:prstTxWarp>
+                        <a:spAutoFit/>
+                      </wps:bodyPr>
+                    </wps:wsp>
+                  </a:graphicData>
+                </a:graphic>
+              </wp:anchor>
+            </w:drawing>
+          </mc:Choice>
+          <mc:Fallback>
+            <w:pict>
+              <v:shapetype id="_x0000_t202" coordsize="21600,21600" o:spt="202" path="m,l,21600r21600,l21600,xe">
+                <v:stroke joinstyle="miter"/>
+                <v:path gradientshapeok="t" o:connecttype="rect"/>
+              </v:shapetype>
+              <v:shape id="Text Box 5" o:spid="_x0000_s1026" type="#_x0000_t202" style="position:absolute;left:0;text-align:left;margin-left:-14.1pt;margin-top:216.1pt;width:496.35pt;height:.05pt;z-index:251662336;visibility:visible;mso-wrap-style:square;mso-wrap-distance-left:9pt;mso-wrap-distance-top:0;mso-wrap-distance-right:9pt;mso-wrap-distance-bottom:0;mso-position-horizontal:absolute;mso-position-horizontal-relative:text;mso-position-vertical:absolute;mso-position-vertical-relative:text;v-text-anchor:top" o:gfxdata="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" stroked="f">
+                <v:textbox style="mso-fit-shape-to-text:t" inset="0,0,0,0">
+                  <w:txbxContent>
+                    <w:p>
+                      <w:pPr>
+                        <w:pStyle w:val="Caption"/>
+                        <w:jc w:val="center"/>
+                        <w:rPr>
+                          <w:noProof/>
+                          <w:color w:val="auto"/>
+                          <w:sz w:val="20"/>
+                        </w:rPr>
+                      </w:pPr>
+                      <w:r>
+                        <w:rPr>
+                          <w:color w:val="auto"/>
+                        </w:rPr>
+                        <w:t xml:space="preserve">Slika </w:t>
+                      </w:r>
+                      <w:r>
+                        <w:rPr>
+                          <w:color w:val="auto"/>
+                        </w:rPr>
+                        <w:fldChar w:fldCharType="begin"/>
+                      </w:r>
+                      <w:r>
+                        <w:rPr>
+                          <w:color w:val="auto"/>
+                        </w:rPr>
+                        <w:instrText xml:space="preserve"> SEQ Slika \* ARABIC </w:instrText>
+                      </w:r>
+                      <w:r>
+                        <w:rPr>
+                          <w:color w:val="auto"/>
+                        </w:rPr>
+                        <w:fldChar w:fldCharType="separate"/>
+                      </w:r>
+                      <w:r>
+                        <w:rPr>
+                          <w:noProof/>
+                          <w:color w:val="auto"/>
+                        </w:rPr>
+                        <w:t>2</w:t>
+                      </w:r>
+                      <w:r>
+                        <w:rPr>
+                          <w:color w:val="auto"/>
+                        </w:rPr>
+                        <w:fldChar w:fldCharType="end"/>
+                      </w:r>
+                      <w:r>
+                        <w:rPr>
+                          <w:color w:val="auto"/>
+                        </w:rPr>
+                        <w:t xml:space="preserve"> - Uporedni prikaz različitih višenitnih modela</w:t>
+                      </w:r>
+                    </w:p>
+                  </w:txbxContent>
+                </v:textbox>
+                <w10:wrap type="square"/>
+              </v:shape>
+            </w:pict>
+          </mc:Fallback>
+        </mc:AlternateContent>
+      </w:r>
+      <w:r>
+        <w:rPr>
+          <w:noProof/>
+        </w:rPr>
+        <w:drawing>
+          <wp:anchor distT="0" distB="0" distL="114300" distR="114300" simplePos="0" relativeHeight="251660288" behindDoc="0" locked="0" layoutInCell="1" allowOverlap="1" wp14:anchorId="49953507" wp14:editId="7C2027FA">
+            <wp:simplePos x="3183255" y="-893445"/>
+            <wp:positionH relativeFrom="margin">
+              <wp:align>center</wp:align>
+            </wp:positionH>
+            <wp:positionV relativeFrom="margin">
+              <wp:align>top</wp:align>
+            </wp:positionV>
+            <wp:extent cx="2687320" cy="6303645"/>
+            <wp:effectExtent l="1587" t="0" r="318" b="317"/>
+            <wp:wrapSquare wrapText="bothSides"/>
+            <wp:docPr id="2" name="Picture 2"/>
+            <wp:cNvGraphicFramePr>
+              <a:graphicFrameLocks xmlns:a="http://schemas.openxmlformats.org/drawingml/2006/main" noChangeAspect="1"/>
+            </wp:cNvGraphicFramePr>
+            <a:graphic xmlns:a="http://schemas.openxmlformats.org/drawingml/2006/main">
+              <a:graphicData uri="http://schemas.openxmlformats.org/drawingml/2006/picture">
+                <pic:pic xmlns:pic="http://schemas.openxmlformats.org/drawingml/2006/picture">
+                  <pic:nvPicPr>
+                    <pic:cNvPr id="0" name="viber_slika_2024-09-08_20-38-47-366.jpg"/>
+                    <pic:cNvPicPr/>
+                  </pic:nvPicPr>
+                  <pic:blipFill rotWithShape="1">
+                    <a:blip r:embed="rId12">
+                      <a:extLst>
+                        <a:ext uri="{28A0092B-C50C-407E-A947-70E740481C1C}">
+                          <a14:useLocalDpi xmlns:a14="http://schemas.microsoft.com/office/drawing/2010/main" val="0"/>
+                        </a:ext>
+                      </a:extLst>
+                    </a:blip>
+                    <a:srcRect l="12705" t="5497" r="15837" b="219"/>
+                    <a:stretch/>
+                  </pic:blipFill>
+                  <pic:spPr bwMode="auto">
+                    <a:xfrm rot="16200000">
+                      <a:off x="0" y="0"/>
+                      <a:ext cx="2687320" cy="6303645"/>
+                    </a:xfrm>
+                    <a:prstGeom prst="rect">
+                      <a:avLst/>
+                    </a:prstGeom>
+                    <a:ln>
+                      <a:noFill/>
+                    </a:ln>
+                    <a:extLst>
+                      <a:ext uri="{53640926-AAD7-44D8-BBD7-CCE9431645EC}">
+                        <a14:shadowObscured xmlns:a14="http://schemas.microsoft.com/office/drawing/2010/main"/>
+                      </a:ext>
+                    </a:extLst>
+                  </pic:spPr>
+                </pic:pic>
+              </a:graphicData>
+            </a:graphic>
+          </wp:anchor>
+        </w:drawing>
+      </w:r>
+    </w:p>
+    <w:p>
+      <w:pPr>
         <w:pStyle w:val="Heading1"/>
       </w:pPr>
-      <w:bookmarkStart w:id="12" w:name="_Toc176556712"/>
+      <w:bookmarkStart w:id="13" w:name="_Toc176720794"/>
       <w:r>
         <w:t>Problemi višenitnosti</w:t>
       </w:r>
-      <w:bookmarkEnd w:id="12"/>
+      <w:bookmarkEnd w:id="13"/>
     </w:p>
     <w:p>
       <w:pPr>
@@ -3543,7 +3965,22 @@
         <w:t xml:space="preserve">predstavlja određeno olakšanje </w:t>
       </w:r>
       <w:r>
-        <w:t>često dolazi do sukoba više niti pri pristupanju i čitanju/mijenjanju iste memorijske lokacije u isto vrijeme. Desi se da jedna nit počne sa čitanjem vrijednosti neke memorijske lokacije i prije nego što neka druga nit završi sa pisanjem u nju; tako prva nit dobije pola stare a pola nova podatke, što često uzrokuje netačne rezultate</w:t>
+        <w:t>često dolazi do sukoba više niti pri pristupanju i čitanju/mijenjanju iste memorijske lokacije u isto vrijeme.</w:t>
+      </w:r>
+      <w:r>
+        <w:t xml:space="preserve"> Takva pojava se naziva sukob niti (eng. </w:t>
+      </w:r>
+      <w:r>
+        <w:rPr>
+          <w:i/>
+        </w:rPr>
+        <w:t>race condition</w:t>
+      </w:r>
+      <w:r>
+        <w:t>).</w:t>
+      </w:r>
+      <w:r>
+        <w:t xml:space="preserve"> Desi se da jedna nit počne sa čitanjem vrijednosti neke memorijske lokacije i prije nego što neka druga nit završi sa pisanjem u nju; tako prva nit dobije pola stare a pola nova podatke, što često uzrokuje netačne rezultate</w:t>
       </w:r>
       <w:r>
         <w:t xml:space="preserve">. </w:t>
@@ -3608,27 +4045,997 @@
     </w:p>
     <w:p>
       <w:pPr>
+        <w:pStyle w:val="Heading1"/>
+      </w:pPr>
+      <w:bookmarkStart w:id="14" w:name="_Toc176720795"/>
+      <w:r>
+        <w:t>Programsko rješenje</w:t>
+      </w:r>
+      <w:bookmarkEnd w:id="14"/>
+    </w:p>
+    <w:p>
+      <w:pPr>
+        <w:spacing w:line="240" w:lineRule="auto"/>
+        <w:ind w:firstLine="720"/>
+        <w:jc w:val="both"/>
+      </w:pPr>
+      <w:r>
+        <w:t>U ovom poglavlju izložena je implementacija Floyd-Warshall algoritma kroz konzolnu aplikaciju za pronalaženje matrice</w:t>
+      </w:r>
+      <w:r>
+        <w:t xml:space="preserve"> najkraćih udaljenosti u grafu. Aplikacija je iskodirana u C programskom jeziku, korištenjem Microsoft Visual Studio 2022 programsko okruženje. Izrada aplikacije je započeta kreiranjem novog projekta u pomenutom programskom okruženju i uključivanjem openMP biblioteke na način koji je naveden u prethodnim poglavljima rada.</w:t>
+      </w:r>
+      <w:r>
+        <w:t xml:space="preserve"> Upoterebljena je openMP tehnologija za paralelizaciju jer omogućava jednostavno uvođenje niti </w:t>
+      </w:r>
+      <w:r>
+        <w:lastRenderedPageBreak/>
+        <w:t>u postojeći kod, s fokusom na skraćenje vremena izvršenja algoritma, a poseban akcenat je stavljen na razumno korišćenje memorije i resursa.</w:t>
+      </w:r>
+    </w:p>
+    <w:p>
+      <w:pPr>
+        <w:pStyle w:val="Heading1"/>
+      </w:pPr>
+      <w:r>
+        <w:t>Opis aplikacije</w:t>
+      </w:r>
+    </w:p>
+    <w:p>
+      <w:pPr>
+        <w:spacing w:line="240" w:lineRule="auto"/>
+        <w:ind w:firstLine="720"/>
+        <w:jc w:val="both"/>
+      </w:pPr>
+      <w:r>
+        <w:t>Konzolna aplikacija je jednostavna za upotrebu. Nakon pokretanja aplikacije od korisnika se zahtjeva da unese broj čvorova grafa. Neophodno je unijeti pozitivan cijeli broj veći od 2, jer je to minimalan broj čvorova povezanog grafa.</w:t>
+      </w:r>
+      <w:r>
+        <w:t xml:space="preserve"> Broj čvorova grafa određuje dimenziju kvadratne matrice udaljenosti između čvorova.</w:t>
+      </w:r>
+      <w:r>
+        <w:t xml:space="preserve"> U slučaju da korisnik unese neodgovarajuću vrijednost broja čvorova omogućen je ponovni unos.</w:t>
+      </w:r>
+      <w:r>
+        <w:t xml:space="preserve"> Potom korisnik ima mogućnost da izabere da li želi ispis matrice najkraćih udaljenosti</w:t>
+      </w:r>
+      <w:r>
+        <w:t xml:space="preserve"> i da li će se program izvršavati na sekvencijalni ili paralelan način.</w:t>
+      </w:r>
+    </w:p>
+    <w:p>
+      <w:pPr>
+        <w:keepNext/>
+        <w:spacing w:line="240" w:lineRule="auto"/>
+        <w:jc w:val="center"/>
+        <w:rPr>
+          <w:b/>
+        </w:rPr>
+      </w:pPr>
+      <w:r>
+        <w:drawing>
+          <wp:inline distT="0" distB="0" distL="0" distR="0" wp14:anchorId="301B5CB1" wp14:editId="24BFBF8E">
+            <wp:extent cx="5788325" cy="2387600"/>
+            <wp:effectExtent l="0" t="0" r="3175" b="0"/>
+            <wp:docPr id="8" name="Picture 8"/>
+            <wp:cNvGraphicFramePr>
+              <a:graphicFrameLocks xmlns:a="http://schemas.openxmlformats.org/drawingml/2006/main" noChangeAspect="1"/>
+            </wp:cNvGraphicFramePr>
+            <a:graphic xmlns:a="http://schemas.openxmlformats.org/drawingml/2006/main">
+              <a:graphicData uri="http://schemas.openxmlformats.org/drawingml/2006/picture">
+                <pic:pic xmlns:pic="http://schemas.openxmlformats.org/drawingml/2006/picture">
+                  <pic:nvPicPr>
+                    <pic:cNvPr id="0" name=""/>
+                    <pic:cNvPicPr/>
+                  </pic:nvPicPr>
+                  <pic:blipFill>
+                    <a:blip r:embed="rId13"/>
+                    <a:stretch>
+                      <a:fillRect/>
+                    </a:stretch>
+                  </pic:blipFill>
+                  <pic:spPr>
+                    <a:xfrm>
+                      <a:off x="0" y="0"/>
+                      <a:ext cx="5788325" cy="2387600"/>
+                    </a:xfrm>
+                    <a:prstGeom prst="rect">
+                      <a:avLst/>
+                    </a:prstGeom>
+                  </pic:spPr>
+                </pic:pic>
+              </a:graphicData>
+            </a:graphic>
+          </wp:inline>
+        </w:drawing>
+      </w:r>
+      <w:r>
+        <w:rPr>
+          <w:b/>
+          <w:sz w:val="20"/>
+        </w:rPr>
+        <w:t xml:space="preserve">Slika </w:t>
+      </w:r>
+      <w:r>
+        <w:rPr>
+          <w:b/>
+          <w:sz w:val="20"/>
+        </w:rPr>
+        <w:fldChar w:fldCharType="begin"/>
+      </w:r>
+      <w:r>
+        <w:rPr>
+          <w:b/>
+          <w:sz w:val="20"/>
+        </w:rPr>
+        <w:instrText xml:space="preserve"> SEQ Slika \* ARABIC </w:instrText>
+      </w:r>
+      <w:r>
+        <w:rPr>
+          <w:b/>
+          <w:sz w:val="20"/>
+        </w:rPr>
+        <w:fldChar w:fldCharType="separate"/>
+      </w:r>
+      <w:r>
+        <w:rPr>
+          <w:b/>
+          <w:noProof/>
+          <w:sz w:val="20"/>
+        </w:rPr>
+        <w:t>3</w:t>
+      </w:r>
+      <w:r>
+        <w:rPr>
+          <w:b/>
+          <w:sz w:val="20"/>
+        </w:rPr>
+        <w:fldChar w:fldCharType="end"/>
+      </w:r>
+      <w:r>
+        <w:rPr>
+          <w:b/>
+          <w:sz w:val="20"/>
+        </w:rPr>
+        <w:t xml:space="preserve"> - Izgled pokrenute aplikacije i slučaj kada se zahtjeva ponovni unos</w:t>
+      </w:r>
+    </w:p>
+    <w:p>
+      <w:pPr>
+        <w:pStyle w:val="Caption"/>
+        <w:jc w:val="center"/>
+        <w:rPr>
+          <w:color w:val="auto"/>
+          <w:sz w:val="20"/>
+        </w:rPr>
+      </w:pPr>
+      <w:r>
+        <w:drawing>
+          <wp:inline distT="0" distB="0" distL="0" distR="0" wp14:anchorId="60459BEE" wp14:editId="697BD95E">
+            <wp:extent cx="5836478" cy="2881222"/>
+            <wp:effectExtent l="0" t="0" r="0" b="0"/>
+            <wp:docPr id="7" name="Picture 7"/>
+            <wp:cNvGraphicFramePr>
+              <a:graphicFrameLocks xmlns:a="http://schemas.openxmlformats.org/drawingml/2006/main" noChangeAspect="1"/>
+            </wp:cNvGraphicFramePr>
+            <a:graphic xmlns:a="http://schemas.openxmlformats.org/drawingml/2006/main">
+              <a:graphicData uri="http://schemas.openxmlformats.org/drawingml/2006/picture">
+                <pic:pic xmlns:pic="http://schemas.openxmlformats.org/drawingml/2006/picture">
+                  <pic:nvPicPr>
+                    <pic:cNvPr id="0" name=""/>
+                    <pic:cNvPicPr/>
+                  </pic:nvPicPr>
+                  <pic:blipFill>
+                    <a:blip r:embed="rId14"/>
+                    <a:stretch>
+                      <a:fillRect/>
+                    </a:stretch>
+                  </pic:blipFill>
+                  <pic:spPr>
+                    <a:xfrm>
+                      <a:off x="0" y="0"/>
+                      <a:ext cx="5840142" cy="2883031"/>
+                    </a:xfrm>
+                    <a:prstGeom prst="rect">
+                      <a:avLst/>
+                    </a:prstGeom>
+                  </pic:spPr>
+                </pic:pic>
+              </a:graphicData>
+            </a:graphic>
+          </wp:inline>
+        </w:drawing>
+      </w:r>
+      <w:r>
+        <w:rPr>
+          <w:color w:val="auto"/>
+          <w:sz w:val="20"/>
+        </w:rPr>
+        <w:t xml:space="preserve">Slika </w:t>
+      </w:r>
+      <w:r>
+        <w:rPr>
+          <w:color w:val="auto"/>
+          <w:sz w:val="20"/>
+        </w:rPr>
+        <w:fldChar w:fldCharType="begin"/>
+      </w:r>
+      <w:r>
+        <w:rPr>
+          <w:color w:val="auto"/>
+          <w:sz w:val="20"/>
+        </w:rPr>
+        <w:instrText xml:space="preserve"> SEQ Slika \* ARABIC </w:instrText>
+      </w:r>
+      <w:r>
+        <w:rPr>
+          <w:color w:val="auto"/>
+          <w:sz w:val="20"/>
+        </w:rPr>
+        <w:fldChar w:fldCharType="separate"/>
+      </w:r>
+      <w:r>
+        <w:rPr>
+          <w:noProof/>
+          <w:color w:val="auto"/>
+          <w:sz w:val="20"/>
+        </w:rPr>
+        <w:t>4</w:t>
+      </w:r>
+      <w:r>
+        <w:rPr>
+          <w:color w:val="auto"/>
+          <w:sz w:val="20"/>
+        </w:rPr>
+        <w:fldChar w:fldCharType="end"/>
+      </w:r>
+      <w:r>
+        <w:rPr>
+          <w:color w:val="auto"/>
+          <w:sz w:val="20"/>
+        </w:rPr>
+        <w:t xml:space="preserve"> - Izgled pokrenute konzolne aplikacije</w:t>
+      </w:r>
+      <w:r>
+        <w:rPr>
+          <w:color w:val="auto"/>
+          <w:sz w:val="20"/>
+        </w:rPr>
+        <w:t xml:space="preserve"> i slučaj kada je korisnik unio odgovarajući broj</w:t>
+      </w:r>
+    </w:p>
+    <w:p>
+      <w:pPr>
+        <w:keepNext/>
+        <w:jc w:val="center"/>
+        <w:rPr>
+          <w:b/>
+          <w:sz w:val="20"/>
+        </w:rPr>
+      </w:pPr>
+      <w:r>
+        <w:lastRenderedPageBreak/>
+        <w:drawing>
+          <wp:inline distT="0" distB="0" distL="0" distR="0" wp14:anchorId="4F5E4AF8" wp14:editId="0E29DFF9">
+            <wp:extent cx="5943600" cy="5109210"/>
+            <wp:effectExtent l="0" t="0" r="0" b="0"/>
+            <wp:docPr id="11" name="Picture 11"/>
+            <wp:cNvGraphicFramePr>
+              <a:graphicFrameLocks xmlns:a="http://schemas.openxmlformats.org/drawingml/2006/main" noChangeAspect="1"/>
+            </wp:cNvGraphicFramePr>
+            <a:graphic xmlns:a="http://schemas.openxmlformats.org/drawingml/2006/main">
+              <a:graphicData uri="http://schemas.openxmlformats.org/drawingml/2006/picture">
+                <pic:pic xmlns:pic="http://schemas.openxmlformats.org/drawingml/2006/picture">
+                  <pic:nvPicPr>
+                    <pic:cNvPr id="0" name=""/>
+                    <pic:cNvPicPr/>
+                  </pic:nvPicPr>
+                  <pic:blipFill>
+                    <a:blip r:embed="rId15"/>
+                    <a:stretch>
+                      <a:fillRect/>
+                    </a:stretch>
+                  </pic:blipFill>
+                  <pic:spPr>
+                    <a:xfrm>
+                      <a:off x="0" y="0"/>
+                      <a:ext cx="5943600" cy="5109210"/>
+                    </a:xfrm>
+                    <a:prstGeom prst="rect">
+                      <a:avLst/>
+                    </a:prstGeom>
+                  </pic:spPr>
+                </pic:pic>
+              </a:graphicData>
+            </a:graphic>
+          </wp:inline>
+        </w:drawing>
+      </w:r>
+      <w:r>
+        <w:rPr>
+          <w:b/>
+          <w:sz w:val="20"/>
+        </w:rPr>
+        <w:t xml:space="preserve">Slika </w:t>
+      </w:r>
+      <w:r>
+        <w:rPr>
+          <w:b/>
+          <w:sz w:val="20"/>
+        </w:rPr>
+        <w:fldChar w:fldCharType="begin"/>
+      </w:r>
+      <w:r>
+        <w:rPr>
+          <w:b/>
+          <w:sz w:val="20"/>
+        </w:rPr>
+        <w:instrText xml:space="preserve"> SEQ Slika \* ARABIC </w:instrText>
+      </w:r>
+      <w:r>
+        <w:rPr>
+          <w:b/>
+          <w:sz w:val="20"/>
+        </w:rPr>
+        <w:fldChar w:fldCharType="separate"/>
+      </w:r>
+      <w:r>
+        <w:rPr>
+          <w:b/>
+          <w:noProof/>
+          <w:sz w:val="20"/>
+        </w:rPr>
+        <w:t>5</w:t>
+      </w:r>
+      <w:r>
+        <w:rPr>
+          <w:b/>
+          <w:sz w:val="20"/>
+        </w:rPr>
+        <w:fldChar w:fldCharType="end"/>
+      </w:r>
+      <w:r>
+        <w:rPr>
+          <w:b/>
+          <w:sz w:val="20"/>
+        </w:rPr>
+        <w:t xml:space="preserve"> - kod koji implementira main funkciju</w:t>
+      </w:r>
+    </w:p>
+    <w:p>
+      <w:pPr>
+        <w:spacing w:line="240" w:lineRule="auto"/>
+        <w:jc w:val="both"/>
+      </w:pPr>
+      <w:r>
+        <w:t xml:space="preserve">U priloženom kodu su prvo uključene standardne biblioteke pomoću direktive #include. Biblioteka </w:t>
+      </w:r>
+      <w:r>
+        <w:rPr>
+          <w:i/>
+        </w:rPr>
+        <w:t xml:space="preserve">omp.h </w:t>
+      </w:r>
+      <w:r>
+        <w:t xml:space="preserve">je namjenjena planiranoj paralelnoj implementaciji, </w:t>
+      </w:r>
+      <w:r>
+        <w:rPr>
+          <w:i/>
+        </w:rPr>
+        <w:t xml:space="preserve">stdio.h </w:t>
+      </w:r>
+      <w:r>
+        <w:t xml:space="preserve">je osnovna biblioteka programskog jezika C, </w:t>
+      </w:r>
+      <w:r>
+        <w:rPr>
+          <w:i/>
+        </w:rPr>
+        <w:t xml:space="preserve">stdlib.h </w:t>
+      </w:r>
+      <w:r>
+        <w:t xml:space="preserve">omogućuje rad sa dinamičkom memorijom, </w:t>
+      </w:r>
+      <w:r>
+        <w:t xml:space="preserve">a </w:t>
+      </w:r>
+      <w:r>
+        <w:rPr>
+          <w:i/>
+        </w:rPr>
+        <w:t xml:space="preserve">windows.h </w:t>
+      </w:r>
+      <w:r>
+        <w:t xml:space="preserve">je iskorištena samo zbog postavljanja naziva aplikacije pomoću SetConsoleTitle funkcije iz te biblioteke. Nakon toga su navedene definicije funkcija. </w:t>
+      </w:r>
+      <w:r>
+        <w:t>Ovaj dio koda se izvršava sekvencijalno.</w:t>
+      </w:r>
+      <w:r>
+        <w:t xml:space="preserve"> Na osnovu korisničkog unosa alocira se memorija za matricu u vidu jednodimenzinalnog niza i matrica se popunjava po pozivu odgovarajuće funkcije. </w:t>
+      </w:r>
+    </w:p>
+    <w:p>
+      <w:pPr>
+        <w:keepNext/>
+        <w:spacing w:line="240" w:lineRule="auto"/>
+        <w:jc w:val="center"/>
+        <w:rPr>
+          <w:b/>
+          <w:sz w:val="20"/>
+        </w:rPr>
+      </w:pPr>
+      <w:r>
+        <w:lastRenderedPageBreak/>
+        <w:drawing>
+          <wp:anchor distT="0" distB="0" distL="114300" distR="114300" simplePos="0" relativeHeight="251663360" behindDoc="0" locked="0" layoutInCell="1" allowOverlap="1">
+            <wp:simplePos x="948690" y="914400"/>
+            <wp:positionH relativeFrom="margin">
+              <wp:align>center</wp:align>
+            </wp:positionH>
+            <wp:positionV relativeFrom="margin">
+              <wp:align>top</wp:align>
+            </wp:positionV>
+            <wp:extent cx="5191760" cy="3457575"/>
+            <wp:effectExtent l="0" t="0" r="8890" b="9525"/>
+            <wp:wrapSquare wrapText="bothSides"/>
+            <wp:docPr id="13" name="Picture 13"/>
+            <wp:cNvGraphicFramePr>
+              <a:graphicFrameLocks xmlns:a="http://schemas.openxmlformats.org/drawingml/2006/main" noChangeAspect="1"/>
+            </wp:cNvGraphicFramePr>
+            <a:graphic xmlns:a="http://schemas.openxmlformats.org/drawingml/2006/main">
+              <a:graphicData uri="http://schemas.openxmlformats.org/drawingml/2006/picture">
+                <pic:pic xmlns:pic="http://schemas.openxmlformats.org/drawingml/2006/picture">
+                  <pic:nvPicPr>
+                    <pic:cNvPr id="0" name=""/>
+                    <pic:cNvPicPr/>
+                  </pic:nvPicPr>
+                  <pic:blipFill>
+                    <a:blip r:embed="rId16">
+                      <a:extLst>
+                        <a:ext uri="{28A0092B-C50C-407E-A947-70E740481C1C}">
+                          <a14:useLocalDpi xmlns:a14="http://schemas.microsoft.com/office/drawing/2010/main" val="0"/>
+                        </a:ext>
+                      </a:extLst>
+                    </a:blip>
+                    <a:stretch>
+                      <a:fillRect/>
+                    </a:stretch>
+                  </pic:blipFill>
+                  <pic:spPr>
+                    <a:xfrm>
+                      <a:off x="0" y="0"/>
+                      <a:ext cx="5191760" cy="3457575"/>
+                    </a:xfrm>
+                    <a:prstGeom prst="rect">
+                      <a:avLst/>
+                    </a:prstGeom>
+                  </pic:spPr>
+                </pic:pic>
+              </a:graphicData>
+            </a:graphic>
+          </wp:anchor>
+        </w:drawing>
+      </w:r>
+      <w:r>
+        <w:rPr>
+          <w:b/>
+          <w:sz w:val="20"/>
+        </w:rPr>
+        <w:t xml:space="preserve">Slika </w:t>
+      </w:r>
+      <w:r>
+        <w:rPr>
+          <w:b/>
+          <w:sz w:val="20"/>
+        </w:rPr>
+        <w:fldChar w:fldCharType="begin"/>
+      </w:r>
+      <w:r>
+        <w:rPr>
+          <w:b/>
+          <w:sz w:val="20"/>
+        </w:rPr>
+        <w:instrText xml:space="preserve"> SEQ Slika \* ARABIC </w:instrText>
+      </w:r>
+      <w:r>
+        <w:rPr>
+          <w:b/>
+          <w:sz w:val="20"/>
+        </w:rPr>
+        <w:fldChar w:fldCharType="separate"/>
+      </w:r>
+      <w:r>
+        <w:rPr>
+          <w:b/>
+          <w:noProof/>
+          <w:sz w:val="20"/>
+        </w:rPr>
+        <w:t>6</w:t>
+      </w:r>
+      <w:r>
+        <w:rPr>
+          <w:b/>
+          <w:sz w:val="20"/>
+        </w:rPr>
+        <w:fldChar w:fldCharType="end"/>
+      </w:r>
+      <w:r>
+        <w:rPr>
+          <w:b/>
+          <w:sz w:val="20"/>
+        </w:rPr>
+        <w:t xml:space="preserve"> - kod funkcije za popunjavanje matrice</w:t>
+      </w:r>
+    </w:p>
+    <w:p>
+      <w:pPr>
+        <w:keepNext/>
+        <w:spacing w:line="240" w:lineRule="auto"/>
+        <w:jc w:val="both"/>
+      </w:pPr>
+      <w:r>
+        <w:t>F</w:t>
+      </w:r>
+      <w:r>
+        <w:t>unk</w:t>
+      </w:r>
+      <w:r>
+        <w:t xml:space="preserve">ciji </w:t>
+      </w:r>
+      <w:r>
+        <w:rPr>
+          <w:i/>
+        </w:rPr>
+        <w:t>popuniMatricu</w:t>
+      </w:r>
+      <w:r>
+        <w:t xml:space="preserve"> se proslijeđ</w:t>
+      </w:r>
+      <w:r>
+        <w:t>uje pokazivac na matricu udalj</w:t>
+      </w:r>
+      <w:r>
+        <w:t>enosti grafa i broj čvorova grafa. G</w:t>
+      </w:r>
+      <w:r>
+        <w:t>lavna dijagonala se popunjava nulama j</w:t>
+      </w:r>
+      <w:r>
+        <w:t>er je udaljenost izmedju nekog č</w:t>
+      </w:r>
+      <w:r>
+        <w:t>vora i samog sebe 0</w:t>
+      </w:r>
+      <w:r>
+        <w:t>. O</w:t>
+      </w:r>
+      <w:r>
+        <w:t>statak matrice se popunjava random pseudoslucajnim pozitivnim vrijednostima</w:t>
+      </w:r>
+      <w:r>
+        <w:t>, izimajući u obzir da su gornja i donja trougaona matrica simetrična. P</w:t>
+      </w:r>
+      <w:r>
+        <w:t>retpostavili smo da je graf potpuno povezan tj. da postoji grana izmedju bilo koja</w:t>
+      </w:r>
+      <w:r>
+        <w:t xml:space="preserve"> dva čvora grafa i zato nema beskonač</w:t>
+      </w:r>
+      <w:r>
+        <w:t>nih vrijednosti</w:t>
+      </w:r>
+      <w:r>
+        <w:t xml:space="preserve">. Za dobijanje vrijednosti </w:t>
+      </w:r>
+      <w:r>
+        <w:t>udaljenosti upotrebljena je f</w:t>
+      </w:r>
+      <w:r>
+        <w:t xml:space="preserve">unkcija </w:t>
+      </w:r>
+      <w:r>
+        <w:rPr>
+          <w:i/>
+        </w:rPr>
+        <w:t>srand()</w:t>
+      </w:r>
+      <w:r>
+        <w:t xml:space="preserve"> u C</w:t>
+      </w:r>
+      <w:r>
+        <w:t xml:space="preserve"> programskom</w:t>
+      </w:r>
+      <w:r>
+        <w:t xml:space="preserve"> jeziku</w:t>
+      </w:r>
+      <w:r>
+        <w:t xml:space="preserve"> koja</w:t>
+      </w:r>
+      <w:r>
+        <w:t xml:space="preserve"> koristi se za postavljanje s</w:t>
+      </w:r>
+      <w:r>
+        <w:t>j</w:t>
+      </w:r>
+      <w:r>
+        <w:t xml:space="preserve">emena (eng. </w:t>
+      </w:r>
+      <w:r>
+        <w:rPr>
+          <w:i/>
+        </w:rPr>
+        <w:t>seed</w:t>
+      </w:r>
+      <w:r>
+        <w:t>) za generator slučajnih brojeva k</w:t>
+      </w:r>
+      <w:r>
+        <w:t xml:space="preserve">oji koristi funkcija </w:t>
+      </w:r>
+      <w:r>
+        <w:rPr>
+          <w:i/>
+        </w:rPr>
+        <w:t>rand()</w:t>
+      </w:r>
+      <w:r>
+        <w:t xml:space="preserve">. Pošto je ovo aplikacija koja je fokusirana na ispitivanje algoritma pronalaska najkraćih udaljenosti nije toliko bitno koje se vrijednosti nalaze u matrici, jer matrica služi kao pokazni primjer, a korištenje ponovljenih vrijednosti olakšava terstiranje. Po potrebi se može promijeniti broj koji se proslijeđuje </w:t>
+      </w:r>
+      <w:r>
+        <w:rPr>
+          <w:i/>
+        </w:rPr>
+        <w:t>srand</w:t>
+      </w:r>
+      <w:r>
+        <w:rPr>
+          <w:i/>
+        </w:rPr>
+        <w:t>()</w:t>
+      </w:r>
+      <w:r>
+        <w:t xml:space="preserve"> funkciji i način računanja sadržaja promjenljive </w:t>
+      </w:r>
+      <w:r>
+        <w:rPr>
+          <w:i/>
+        </w:rPr>
+        <w:t>vrijednost</w:t>
+      </w:r>
+      <w:r>
+        <w:t>. G</w:t>
+      </w:r>
+      <w:r>
+        <w:t>enerator slučajnih brojeva svaki put daje istu sekvencu brojeva kada se program pokrene.</w:t>
+      </w:r>
+      <w:r>
+        <w:t xml:space="preserve"> </w:t>
+      </w:r>
+      <w:r>
+        <w:t>Pseudo-slučajni</w:t>
+      </w:r>
+      <w:r>
+        <w:t xml:space="preserve"> brojevi nisu potpuno slučajni jer</w:t>
+      </w:r>
+      <w:r>
+        <w:t xml:space="preserve"> se generišu deterministički na osnovu formule i početne vr</w:t>
+      </w:r>
+      <w:r>
+        <w:t>ij</w:t>
+      </w:r>
+      <w:r>
+        <w:t>ednosti (s</w:t>
+      </w:r>
+      <w:r>
+        <w:t>j</w:t>
+      </w:r>
+      <w:bookmarkStart w:id="15" w:name="_GoBack"/>
+      <w:bookmarkEnd w:id="15"/>
+      <w:r>
+        <w:t>emena).</w:t>
+      </w:r>
+    </w:p>
+    <w:p>
+      <w:pPr>
+        <w:pStyle w:val="Heading1"/>
+        <w:jc w:val="both"/>
+      </w:pPr>
+      <w:r>
+        <w:t>Sekvencijalni kod</w:t>
+      </w:r>
+    </w:p>
+    <w:p>
+      <w:pPr>
+        <w:spacing w:line="240" w:lineRule="auto"/>
+        <w:ind w:firstLine="720"/>
+        <w:jc w:val="both"/>
+      </w:pPr>
+      <w:r>
+        <w:t>U sekvencijalnom kodu</w:t>
+      </w:r>
+      <w:r>
+        <w:t xml:space="preserve"> kod tr</w:t>
+      </w:r>
+      <w:r>
+        <w:t>adicionalnih programskih jezika</w:t>
+      </w:r>
+      <w:r>
+        <w:t xml:space="preserve"> naredbe se izvršavaju</w:t>
+      </w:r>
+      <w:r>
+        <w:t xml:space="preserve"> jedna za drugom</w:t>
+      </w:r>
+      <w:r>
+        <w:t xml:space="preserve"> po redosl</w:t>
+      </w:r>
+      <w:r>
+        <w:t>ij</w:t>
+      </w:r>
+      <w:r>
+        <w:t>edu kako su napisane</w:t>
+      </w:r>
+      <w:r>
+        <w:t xml:space="preserve">. </w:t>
+      </w:r>
+      <w:r>
+        <w:t>P</w:t>
+      </w:r>
+      <w:r>
+        <w:t>ri</w:t>
+      </w:r>
+      <w:r>
+        <w:t xml:space="preserve"> ovakvom izvršavanju</w:t>
+      </w:r>
+      <w:r>
+        <w:t xml:space="preserve"> se problem razdvaja na više diskretnih serija instrukcija, a u jednom trenutku se može izvršavati samo jedna </w:t>
+      </w:r>
+      <w:r>
+        <w:t xml:space="preserve">instrukcija. U suštini, </w:t>
+      </w:r>
+      <w:r>
+        <w:t>svaka operacija mora biti završena pre nego što sl</w:t>
+      </w:r>
+      <w:r>
+        <w:t>j</w:t>
+      </w:r>
+      <w:r>
+        <w:t>edeća počne.</w:t>
+      </w:r>
+      <w:r>
+        <w:t xml:space="preserve"> </w:t>
+      </w:r>
+    </w:p>
+    <w:p>
+      <w:pPr>
+        <w:spacing w:line="240" w:lineRule="auto"/>
+        <w:jc w:val="both"/>
+      </w:pPr>
+      <w:r>
+        <w:t xml:space="preserve">Obzirom da su prednosti i nedostaci paralelne obrade ranije izloženi, neophodno je razmotriti još pozitivne i negativne aspekte sekvencijalne obrade. </w:t>
+      </w:r>
+      <w:r>
+        <w:t>Sekvencijalni programi s</w:t>
+      </w:r>
+      <w:r>
+        <w:t xml:space="preserve">u lakši za pisanje </w:t>
+      </w:r>
+      <w:r>
+        <w:t>i održavanje</w:t>
+      </w:r>
+      <w:r>
+        <w:t xml:space="preserve"> koda,</w:t>
+      </w:r>
+      <w:r>
+        <w:t xml:space="preserve"> jer se iz</w:t>
+      </w:r>
+      <w:r>
+        <w:t>vršavanje događa po</w:t>
+      </w:r>
+      <w:r>
+        <w:t xml:space="preserve"> redosl</w:t>
+      </w:r>
+      <w:r>
+        <w:t>ij</w:t>
+      </w:r>
+      <w:r>
+        <w:t>edu</w:t>
+      </w:r>
+      <w:r>
+        <w:t xml:space="preserve"> koji je predvidljiv. S tim u vezi je </w:t>
+      </w:r>
+      <w:r>
+        <w:lastRenderedPageBreak/>
+        <w:t xml:space="preserve">olakšano debagovanje i testiranje programa. </w:t>
+      </w:r>
+      <w:r>
+        <w:t xml:space="preserve">Pošto </w:t>
+      </w:r>
+      <w:r>
+        <w:t>nema paralelnih niti izbjegnuti su problemi</w:t>
+      </w:r>
+      <w:r>
+        <w:t xml:space="preserve"> kao što</w:t>
+      </w:r>
+      <w:r>
+        <w:t xml:space="preserve"> je</w:t>
+      </w:r>
+      <w:r>
+        <w:t xml:space="preserve"> </w:t>
+      </w:r>
+      <w:r>
+        <w:t>zaglavljenje i ne treba razmišljati o</w:t>
+      </w:r>
+      <w:r>
+        <w:t xml:space="preserve"> sinhronizacij</w:t>
+      </w:r>
+      <w:r>
+        <w:t>i i zaključavanju</w:t>
+      </w:r>
+      <w:r>
+        <w:t xml:space="preserve"> resursa.</w:t>
+      </w:r>
+      <w:r>
+        <w:t xml:space="preserve"> Determinizam</w:t>
+      </w:r>
+      <w:r>
+        <w:t xml:space="preserve"> je bitna karakteristika</w:t>
+      </w:r>
+      <w:r>
+        <w:t xml:space="preserve"> </w:t>
+      </w:r>
+      <w:r>
+        <w:t xml:space="preserve">sekvencijalnog </w:t>
+      </w:r>
+      <w:r>
+        <w:t>programa</w:t>
+      </w:r>
+      <w:r>
+        <w:t>, što</w:t>
+      </w:r>
+      <w:r>
+        <w:t xml:space="preserve"> </w:t>
+      </w:r>
+      <w:r>
+        <w:t>znači da se uv</w:t>
+      </w:r>
+      <w:r>
+        <w:t>ij</w:t>
+      </w:r>
+      <w:r>
+        <w:t>ek izvo</w:t>
+      </w:r>
+      <w:r>
+        <w:t>di na isti način i daje</w:t>
+      </w:r>
+      <w:r>
+        <w:t xml:space="preserve"> iste rez</w:t>
+      </w:r>
+      <w:r>
+        <w:t>ultate svaki put kada se pokree, dok paralelni program može varirati</w:t>
+      </w:r>
+      <w:r>
+        <w:t xml:space="preserve"> u ponašanju zbog različitih redosl</w:t>
+      </w:r>
+      <w:r>
+        <w:t>ij</w:t>
+      </w:r>
+      <w:r>
+        <w:t>eda izvršavanja niti.</w:t>
+      </w:r>
+      <w:r>
+        <w:t xml:space="preserve"> </w:t>
+      </w:r>
+    </w:p>
+    <w:p>
+      <w:pPr>
+        <w:spacing w:line="240" w:lineRule="auto"/>
+        <w:jc w:val="both"/>
+      </w:pPr>
+      <w:r>
+        <w:t>Najočiglednije mane sekvencijalne obrade su ograničene performanse i dugotrajno izvršavanje složenih zadataka. Neefikasno se iskorištavaju hardverski resursi</w:t>
+      </w:r>
+      <w:r>
+        <w:t>,</w:t>
+      </w:r>
+      <w:r>
+        <w:t xml:space="preserve"> npr.</w:t>
+      </w:r>
+      <w:r>
+        <w:t xml:space="preserve"> čak i na modernim računarima sa više jezgara, sekvencijalni program će koristiti samo jedno jezgro, dok ostala jezgra ostaju neiskorišćena.</w:t>
+      </w:r>
+      <w:r>
+        <w:t xml:space="preserve"> </w:t>
+      </w:r>
+      <w:r>
+        <w:t>U aplikacijama gd</w:t>
+      </w:r>
+      <w:r>
+        <w:t>j</w:t>
+      </w:r>
+      <w:r>
+        <w:t>e se zaht</w:t>
+      </w:r>
+      <w:r>
+        <w:t>j</w:t>
+      </w:r>
+      <w:r>
+        <w:t>eva brza ob</w:t>
+      </w:r>
+      <w:r>
+        <w:t xml:space="preserve">rada podataka u realnom vremenu često nije </w:t>
+      </w:r>
+      <w:r>
+        <w:t>dovoljno brza da odgovori na zaht</w:t>
+      </w:r>
+      <w:r>
+        <w:t>j</w:t>
+      </w:r>
+      <w:r>
+        <w:t>eve za pravovremeno izvršavanje.</w:t>
+      </w:r>
+      <w:r>
+        <w:t xml:space="preserve"> Iako jednostavna i pouzdana,</w:t>
+      </w:r>
+      <w:r>
+        <w:t xml:space="preserve"> u današnje vreme, sa sve većim zaht</w:t>
+      </w:r>
+      <w:r>
+        <w:t>j</w:t>
+      </w:r>
+      <w:r>
+        <w:t>evima za perfor</w:t>
+      </w:r>
+      <w:r>
+        <w:t>mansama</w:t>
+      </w:r>
+      <w:r>
+        <w:t>, često postaje ograničavajući faktor.</w:t>
+      </w:r>
+    </w:p>
+    <w:p>
+      <w:pPr>
+        <w:spacing w:line="240" w:lineRule="auto"/>
+        <w:jc w:val="both"/>
+      </w:pPr>
+    </w:p>
+    <w:p>
+      <w:pPr>
+        <w:spacing w:line="240" w:lineRule="auto"/>
+        <w:jc w:val="both"/>
+      </w:pPr>
+    </w:p>
+    <w:p>
+      <w:pPr>
+        <w:spacing w:line="240" w:lineRule="auto"/>
+        <w:jc w:val="both"/>
+      </w:pPr>
+    </w:p>
+    <w:p>
+      <w:pPr>
+        <w:pStyle w:val="Heading1"/>
+      </w:pPr>
+    </w:p>
+    <w:p>
+      <w:pPr>
         <w:spacing w:line="276" w:lineRule="auto"/>
         <w:rPr>
-          <w:rFonts w:eastAsiaTheme="majorEastAsia" w:cs="Times New Roman"/>
+          <w:rFonts w:eastAsiaTheme="majorEastAsia" w:cstheme="majorBidi"/>
           <w:b/>
           <w:bCs/>
           <w:sz w:val="28"/>
-          <w:szCs w:val="26"/>
-        </w:rPr>
-      </w:pPr>
-      <w:r>
-        <w:rPr>
-          <w:rFonts w:eastAsiaTheme="majorEastAsia" w:cs="Times New Roman"/>
-          <w:b/>
-          <w:bCs/>
-          <w:sz w:val="28"/>
-          <w:szCs w:val="26"/>
-        </w:rPr>
-        <w:t>Race condition</w:t>
-      </w:r>
-      <w:bookmarkStart w:id="13" w:name="_GoBack"/>
-      <w:bookmarkEnd w:id="13"/>
+          <w:szCs w:val="28"/>
+        </w:rPr>
+      </w:pPr>
+      <w:r>
+        <w:br w:type="page"/>
+      </w:r>
+    </w:p>
+    <w:p>
+      <w:pPr>
+        <w:pStyle w:val="Heading1"/>
+      </w:pPr>
     </w:p>
     <w:p>
       <w:pPr>
@@ -3640,47 +5047,16 @@
           <w:sz w:val="28"/>
         </w:rPr>
       </w:pPr>
-    </w:p>
-    <w:p>
-      <w:pPr>
-        <w:spacing w:line="276" w:lineRule="auto"/>
-        <w:rPr>
-          <w:rFonts w:eastAsiaTheme="majorEastAsia" w:cs="Times New Roman"/>
-          <w:b/>
-          <w:bCs/>
-          <w:sz w:val="28"/>
-          <w:szCs w:val="26"/>
-        </w:rPr>
-      </w:pPr>
-      <w:r>
-        <w:rPr>
-          <w:rFonts w:cs="Times New Roman"/>
-          <w:sz w:val="28"/>
-        </w:rPr>
-        <w:br w:type="page"/>
-      </w:r>
-    </w:p>
-    <w:p>
-      <w:pPr>
-        <w:pStyle w:val="Heading2"/>
-        <w:jc w:val="center"/>
+      <w:bookmarkStart w:id="16" w:name="_Toc176720796"/>
+      <w:r>
         <w:rPr>
           <w:rFonts w:ascii="Times New Roman" w:hAnsi="Times New Roman" w:cs="Times New Roman"/>
           <w:color w:val="auto"/>
           <w:sz w:val="28"/>
         </w:rPr>
-      </w:pPr>
-      <w:bookmarkStart w:id="14" w:name="_Toc176556713"/>
-      <w:r>
-        <w:rPr>
-          <w:rFonts w:ascii="Times New Roman" w:hAnsi="Times New Roman" w:cs="Times New Roman"/>
-          <w:color w:val="auto"/>
-          <w:sz w:val="28"/>
-        </w:rPr>
-        <w:lastRenderedPageBreak/>
         <w:t>Literatura</w:t>
       </w:r>
-      <w:bookmarkEnd w:id="14"/>
+      <w:bookmarkEnd w:id="16"/>
     </w:p>
     <w:p>
       <w:pPr>
@@ -3747,7 +5123,7 @@
         </w:rPr>
         <w:t xml:space="preserve"> </w:t>
       </w:r>
-      <w:hyperlink r:id="rId12" w:history="1">
+      <w:hyperlink r:id="rId17" w:history="1">
         <w:r>
           <w:rPr>
             <w:rStyle w:val="Hyperlink"/>
@@ -3814,7 +5190,7 @@
         </w:rPr>
         <w:t xml:space="preserve"> 18.10.2019. pristupano 6.9.2024. </w:t>
       </w:r>
-      <w:hyperlink r:id="rId13" w:history="1">
+      <w:hyperlink r:id="rId18" w:history="1">
         <w:r>
           <w:rPr>
             <w:rStyle w:val="Hyperlink"/>
@@ -3838,16 +5214,9 @@
         <w:br w:type="page"/>
       </w:r>
     </w:p>
-    <w:p>
-      <w:pPr>
-        <w:rPr>
-          <w:lang w:val="sr-Cyrl-BA"/>
-        </w:rPr>
-      </w:pPr>
-    </w:p>
     <w:sectPr>
-      <w:footerReference w:type="default" r:id="rId14"/>
-      <w:footerReference w:type="first" r:id="rId15"/>
+      <w:footerReference w:type="default" r:id="rId19"/>
+      <w:footerReference w:type="first" r:id="rId20"/>
       <w:pgSz w:w="12240" w:h="15840"/>
       <w:pgMar w:top="1440" w:right="1440" w:bottom="1440" w:left="1440" w:header="720" w:footer="720" w:gutter="0"/>
       <w:pgNumType w:start="1"/>
@@ -3918,7 +5287,7 @@
           <w:rPr>
             <w:noProof/>
           </w:rPr>
-          <w:t>8</w:t>
+          <w:t>14</w:t>
         </w:r>
         <w:r>
           <w:rPr>
@@ -5585,7 +6954,6 @@
   <w:style w:type="character" w:default="1" w:styleId="DefaultParagraphFont">
     <w:name w:val="Default Paragraph Font"/>
     <w:uiPriority w:val="1"/>
-    <w:semiHidden/>
     <w:unhideWhenUsed/>
   </w:style>
   <w:style w:type="table" w:default="1" w:styleId="TableNormal">
@@ -6229,7 +7597,6 @@
   <w:style w:type="character" w:default="1" w:styleId="DefaultParagraphFont">
     <w:name w:val="Default Paragraph Font"/>
     <w:uiPriority w:val="1"/>
-    <w:semiHidden/>
     <w:unhideWhenUsed/>
   </w:style>
   <w:style w:type="table" w:default="1" w:styleId="TableNormal">
@@ -6965,7 +8332,7 @@
 </file>
 
 <file path=customXml/itemProps1.xml><?xml version="1.0" encoding="utf-8"?>
-<ds:datastoreItem xmlns:ds="http://schemas.openxmlformats.org/officeDocument/2006/customXml" ds:itemID="{3E6949C3-E6B4-4938-B21B-CC7F1EA830C7}">
+<ds:datastoreItem xmlns:ds="http://schemas.openxmlformats.org/officeDocument/2006/customXml" ds:itemID="{DACEE7AC-7AA5-4ADB-8178-ACDC5E4840C1}">
   <ds:schemaRefs>
     <ds:schemaRef ds:uri="http://schemas.openxmlformats.org/officeDocument/2006/bibliography"/>
   </ds:schemaRefs>

</xml_diff>